<commit_message>
Completed 2nd part of the activities
</commit_message>
<xml_diff>
--- a/ChibiOS-Activities/Questions and Answers ChibiOS.docx
+++ b/ChibiOS-Activities/Questions and Answers ChibiOS.docx
@@ -1,6 +1,6 @@
 
 <file path=word/document.xml><?xml version="1.0" encoding="utf-8"?>
-<w:document xmlns:wpc="http://schemas.microsoft.com/office/word/2010/wordprocessingCanvas" xmlns:cx="http://schemas.microsoft.com/office/drawing/2014/chartex" xmlns:cx1="http://schemas.microsoft.com/office/drawing/2015/9/8/chartex" xmlns:cx2="http://schemas.microsoft.com/office/drawing/2015/10/21/chartex" xmlns:cx3="http://schemas.microsoft.com/office/drawing/2016/5/9/chartex" xmlns:cx4="http://schemas.microsoft.com/office/drawing/2016/5/10/chartex" xmlns:cx5="http://schemas.microsoft.com/office/drawing/2016/5/11/chartex" xmlns:cx6="http://schemas.microsoft.com/office/drawing/2016/5/12/chartex" xmlns:cx7="http://schemas.microsoft.com/office/drawing/2016/5/13/chartex" xmlns:cx8="http://schemas.microsoft.com/office/drawing/2016/5/14/chartex" xmlns:mc="http://schemas.openxmlformats.org/markup-compatibility/2006" xmlns:aink="http://schemas.microsoft.com/office/drawing/2016/ink" xmlns:am3d="http://schemas.microsoft.com/office/drawing/2017/model3d" xmlns:o="urn:schemas-microsoft-com:office:office" xmlns:r="http://schemas.openxmlformats.org/officeDocument/2006/relationships" xmlns:m="http://schemas.openxmlformats.org/officeDocument/2006/math" xmlns:v="urn:schemas-microsoft-com:vml" xmlns:wp14="http://schemas.microsoft.com/office/word/2010/wordprocessingDrawing" xmlns:wp="http://schemas.openxmlformats.org/drawingml/2006/wordprocessingDrawing" xmlns:w10="urn:schemas-microsoft-com:office:word" xmlns:w="http://schemas.openxmlformats.org/wordprocessingml/2006/main" xmlns:w14="http://schemas.microsoft.com/office/word/2010/wordml" xmlns:w15="http://schemas.microsoft.com/office/word/2012/wordml" xmlns:w16cid="http://schemas.microsoft.com/office/word/2016/wordml/cid" xmlns:w16se="http://schemas.microsoft.com/office/word/2015/wordml/symex" xmlns:wpg="http://schemas.microsoft.com/office/word/2010/wordprocessingGroup" xmlns:wpi="http://schemas.microsoft.com/office/word/2010/wordprocessingInk" xmlns:wne="http://schemas.microsoft.com/office/word/2006/wordml" xmlns:wps="http://schemas.microsoft.com/office/word/2010/wordprocessingShape" mc:Ignorable="w14 w15 w16se w16cid wp14">
+<w:document xmlns:wpc="http://schemas.microsoft.com/office/word/2010/wordprocessingCanvas" xmlns:cx="http://schemas.microsoft.com/office/drawing/2014/chartex" xmlns:cx1="http://schemas.microsoft.com/office/drawing/2015/9/8/chartex" xmlns:mc="http://schemas.openxmlformats.org/markup-compatibility/2006" xmlns:o="urn:schemas-microsoft-com:office:office" xmlns:r="http://schemas.openxmlformats.org/officeDocument/2006/relationships" xmlns:m="http://schemas.openxmlformats.org/officeDocument/2006/math" xmlns:v="urn:schemas-microsoft-com:vml" xmlns:wp14="http://schemas.microsoft.com/office/word/2010/wordprocessingDrawing" xmlns:wp="http://schemas.openxmlformats.org/drawingml/2006/wordprocessingDrawing" xmlns:w10="urn:schemas-microsoft-com:office:word" xmlns:w="http://schemas.openxmlformats.org/wordprocessingml/2006/main" xmlns:w14="http://schemas.microsoft.com/office/word/2010/wordml" xmlns:w15="http://schemas.microsoft.com/office/word/2012/wordml" xmlns:w16se="http://schemas.microsoft.com/office/word/2015/wordml/symex" xmlns:wpg="http://schemas.microsoft.com/office/word/2010/wordprocessingGroup" xmlns:wpi="http://schemas.microsoft.com/office/word/2010/wordprocessingInk" xmlns:wne="http://schemas.microsoft.com/office/word/2006/wordml" xmlns:wps="http://schemas.microsoft.com/office/word/2010/wordprocessingShape" mc:Ignorable="w14 w15 w16se wp14">
   <w:body>
     <w:p>
       <w:pPr>
@@ -29,7 +29,15 @@
         <w:spacing w:line="276" w:lineRule="auto"/>
       </w:pPr>
       <w:r>
-        <w:t>2. Modify the Priority of the new Thread to HIGHPRIO. When running again, has changed the behaviour in any way? Why?</w:t>
+        <w:t xml:space="preserve">2. Modify the Priority of the new Thread to HIGHPRIO. When running again, has changed the </w:t>
+      </w:r>
+      <w:proofErr w:type="spellStart"/>
+      <w:r>
+        <w:t>behaviour</w:t>
+      </w:r>
+      <w:proofErr w:type="spellEnd"/>
+      <w:r>
+        <w:t xml:space="preserve"> in any way? Why?</w:t>
       </w:r>
     </w:p>
     <w:p>
@@ -84,6 +92,7 @@
         </w:rPr>
         <w:t xml:space="preserve">Only the LED of the thread in the High Priority turns </w:t>
       </w:r>
+      <w:proofErr w:type="gramStart"/>
       <w:r>
         <w:rPr>
           <w:color w:val="4472C4" w:themeColor="accent1"/>
@@ -106,7 +115,14 @@
         <w:rPr>
           <w:color w:val="4472C4" w:themeColor="accent1"/>
         </w:rPr>
-        <w:t>. That happens because</w:t>
+        <w:t>.</w:t>
+      </w:r>
+      <w:proofErr w:type="gramEnd"/>
+      <w:r>
+        <w:rPr>
+          <w:color w:val="4472C4" w:themeColor="accent1"/>
+        </w:rPr>
+        <w:t xml:space="preserve"> That happens because</w:t>
       </w:r>
       <w:r>
         <w:rPr>
@@ -118,29 +134,102 @@
         <w:rPr>
           <w:color w:val="4472C4" w:themeColor="accent1"/>
         </w:rPr>
-        <w:t>without a sleep function the thread with high priority never goes idle therefore never allowing the thread with lower priority to be executed.</w:t>
-      </w:r>
-    </w:p>
-    <w:p>
-      <w:pPr>
-        <w:spacing w:line="276" w:lineRule="auto"/>
-        <w:rPr>
-          <w:color w:val="4472C4" w:themeColor="accent1"/>
-        </w:rPr>
-      </w:pPr>
-    </w:p>
-    <w:p>
-      <w:pPr>
-        <w:spacing w:line="276" w:lineRule="auto"/>
-      </w:pPr>
-      <w:r>
-        <w:t>4. Is there any difference if the Thread returns to</w:t>
+        <w:t xml:space="preserve">without a sleep function the thread with high priority never goes idle </w:t>
+      </w:r>
+      <w:proofErr w:type="gramStart"/>
+      <w:r>
+        <w:rPr>
+          <w:color w:val="4472C4" w:themeColor="accent1"/>
+        </w:rPr>
+        <w:t>therefore</w:t>
+      </w:r>
+      <w:proofErr w:type="gramEnd"/>
+      <w:r>
+        <w:rPr>
+          <w:color w:val="4472C4" w:themeColor="accent1"/>
+        </w:rPr>
+        <w:t xml:space="preserve"> never allowing the thread with lower priority to be executed.</w:t>
+      </w:r>
+    </w:p>
+    <w:p>
+      <w:pPr>
+        <w:spacing w:line="276" w:lineRule="auto"/>
+        <w:rPr>
+          <w:color w:val="4472C4" w:themeColor="accent1"/>
+        </w:rPr>
+      </w:pPr>
+    </w:p>
+    <w:p>
+      <w:pPr>
+        <w:spacing w:line="276" w:lineRule="auto"/>
+      </w:pPr>
+      <w:r>
+        <w:t>4. Is there any difference if the Thread returns to NORMALPRIO?</w:t>
       </w:r>
       <w:r>
         <w:t xml:space="preserve"> </w:t>
       </w:r>
-      <w:r>
-        <w:t>NORMALPRIO?</w:t>
+    </w:p>
+    <w:p>
+      <w:pPr>
+        <w:spacing w:line="276" w:lineRule="auto"/>
+        <w:rPr>
+          <w:color w:val="4472C4" w:themeColor="accent1"/>
+        </w:rPr>
+      </w:pPr>
+      <w:r>
+        <w:rPr>
+          <w:color w:val="4472C4" w:themeColor="accent1"/>
+        </w:rPr>
+        <w:t>Yes, it returns to its previous behavior (before the insertion of the code in the box).</w:t>
+      </w:r>
+    </w:p>
+    <w:p>
+      <w:pPr>
+        <w:spacing w:line="276" w:lineRule="auto"/>
+        <w:rPr>
+          <w:color w:val="4472C4" w:themeColor="accent1"/>
+        </w:rPr>
+      </w:pPr>
+    </w:p>
+    <w:p>
+      <w:pPr>
+        <w:spacing w:line="276" w:lineRule="auto"/>
+      </w:pPr>
+      <w:r>
+        <w:t xml:space="preserve">5. Modify </w:t>
+      </w:r>
+      <w:bookmarkStart w:id="0" w:name="_Hlk24738556"/>
+      <w:r>
+        <w:t xml:space="preserve">the CH_TIME_QUANTUM </w:t>
+      </w:r>
+      <w:bookmarkEnd w:id="0"/>
+      <w:r>
+        <w:t xml:space="preserve">present in the </w:t>
+      </w:r>
+      <w:proofErr w:type="spellStart"/>
+      <w:r>
+        <w:t>chconf.h</w:t>
+      </w:r>
+      <w:proofErr w:type="spellEnd"/>
+      <w:r>
+        <w:t xml:space="preserve"> file to </w:t>
+      </w:r>
+      <w:proofErr w:type="gramStart"/>
+      <w:r>
+        <w:t>0</w:t>
+      </w:r>
+      <w:proofErr w:type="gramEnd"/>
+      <w:r>
+        <w:t xml:space="preserve"> and observe again the differences. </w:t>
+      </w:r>
+      <w:proofErr w:type="gramStart"/>
+      <w:r>
+        <w:t>What’s</w:t>
+      </w:r>
+      <w:proofErr w:type="gramEnd"/>
+      <w:r>
+        <w:t xml:space="preserve"> the reason?</w:t>
       </w:r>
       <w:r>
         <w:t xml:space="preserve"> </w:t>
@@ -150,38 +239,101 @@
       <w:pPr>
         <w:spacing w:line="276" w:lineRule="auto"/>
         <w:rPr>
-          <w:color w:val="4472C4" w:themeColor="accent1"/>
-        </w:rPr>
-      </w:pPr>
-      <w:r>
-        <w:rPr>
-          <w:color w:val="4472C4" w:themeColor="accent1"/>
-        </w:rPr>
-        <w:t>Yes, it returns to its previous behavior (before the insertion of the code in the box).</w:t>
-      </w:r>
-    </w:p>
-    <w:p>
-      <w:pPr>
-        <w:spacing w:line="276" w:lineRule="auto"/>
-        <w:rPr>
-          <w:color w:val="4472C4" w:themeColor="accent1"/>
-        </w:rPr>
-      </w:pPr>
-    </w:p>
-    <w:p>
-      <w:pPr>
-        <w:spacing w:line="276" w:lineRule="auto"/>
-      </w:pPr>
-      <w:r>
-        <w:t xml:space="preserve">5. Modify </w:t>
-      </w:r>
-      <w:bookmarkStart w:id="0" w:name="_Hlk24738556"/>
-      <w:r>
-        <w:t xml:space="preserve">the CH_TIME_QUANTUM </w:t>
-      </w:r>
-      <w:bookmarkEnd w:id="0"/>
-      <w:r>
-        <w:t>present in the chconf.h file to 0 and observe again the differences. What’s the reason?</w:t>
+          <w:color w:val="FF0000"/>
+        </w:rPr>
+      </w:pPr>
+      <w:r>
+        <w:rPr>
+          <w:color w:val="4472C4" w:themeColor="accent1"/>
+        </w:rPr>
+        <w:t>Only</w:t>
+      </w:r>
+      <w:r>
+        <w:rPr>
+          <w:color w:val="4472C4" w:themeColor="accent1"/>
+        </w:rPr>
+        <w:t xml:space="preserve"> one of the LEDs turns </w:t>
+      </w:r>
+      <w:proofErr w:type="gramStart"/>
+      <w:r>
+        <w:rPr>
+          <w:color w:val="4472C4" w:themeColor="accent1"/>
+        </w:rPr>
+        <w:t>ON and OFF</w:t>
+      </w:r>
+      <w:r>
+        <w:rPr>
+          <w:color w:val="4472C4" w:themeColor="accent1"/>
+        </w:rPr>
+        <w:t>.</w:t>
+      </w:r>
+      <w:proofErr w:type="gramEnd"/>
+      <w:r>
+        <w:rPr>
+          <w:color w:val="4472C4" w:themeColor="accent1"/>
+        </w:rPr>
+        <w:t xml:space="preserve"> That happens because with the value set to zero the preemption of the threads is disabled, meaning that </w:t>
+      </w:r>
+      <w:r>
+        <w:rPr>
+          <w:color w:val="4472C4" w:themeColor="accent1"/>
+        </w:rPr>
+        <w:t xml:space="preserve">the cooperative round robin </w:t>
+      </w:r>
+      <w:proofErr w:type="gramStart"/>
+      <w:r>
+        <w:rPr>
+          <w:color w:val="4472C4" w:themeColor="accent1"/>
+        </w:rPr>
+        <w:t>is activated</w:t>
+      </w:r>
+      <w:proofErr w:type="gramEnd"/>
+      <w:r>
+        <w:rPr>
+          <w:color w:val="4472C4" w:themeColor="accent1"/>
+        </w:rPr>
+        <w:t>, but it only works with threads of the same priority.</w:t>
+      </w:r>
+      <w:r>
+        <w:rPr>
+          <w:color w:val="4472C4" w:themeColor="accent1"/>
+        </w:rPr>
+        <w:t xml:space="preserve"> In that </w:t>
+      </w:r>
+      <w:proofErr w:type="gramStart"/>
+      <w:r>
+        <w:rPr>
+          <w:color w:val="4472C4" w:themeColor="accent1"/>
+        </w:rPr>
+        <w:t>way</w:t>
+      </w:r>
+      <w:proofErr w:type="gramEnd"/>
+      <w:r>
+        <w:rPr>
+          <w:color w:val="4472C4" w:themeColor="accent1"/>
+        </w:rPr>
+        <w:t xml:space="preserve"> only the threads with the highest priorities will be executed.</w:t>
+      </w:r>
+    </w:p>
+    <w:p>
+      <w:pPr>
+        <w:spacing w:line="276" w:lineRule="auto"/>
+      </w:pPr>
+    </w:p>
+    <w:p>
+      <w:pPr>
+        <w:spacing w:line="276" w:lineRule="auto"/>
+      </w:pPr>
+      <w:r>
+        <w:t xml:space="preserve">6. Assign HIGHPRIO to the first Thread and NORMALPRIO to the second one and comment the </w:t>
+      </w:r>
+      <w:proofErr w:type="spellStart"/>
+      <w:r>
+        <w:t>behaviour</w:t>
+      </w:r>
+      <w:proofErr w:type="spellEnd"/>
+      <w:r>
+        <w:t>.</w:t>
       </w:r>
       <w:r>
         <w:t xml:space="preserve"> </w:t>
@@ -191,98 +343,14 @@
       <w:pPr>
         <w:spacing w:line="276" w:lineRule="auto"/>
         <w:rPr>
-          <w:color w:val="FF0000"/>
-        </w:rPr>
-      </w:pPr>
-      <w:r>
-        <w:rPr>
-          <w:color w:val="4472C4" w:themeColor="accent1"/>
-        </w:rPr>
-        <w:t>Only</w:t>
-      </w:r>
-      <w:r>
-        <w:rPr>
-          <w:color w:val="4472C4" w:themeColor="accent1"/>
-        </w:rPr>
-        <w:t xml:space="preserve"> one of the LEDs turns ON and OFF</w:t>
-      </w:r>
-      <w:r>
-        <w:rPr>
-          <w:color w:val="4472C4" w:themeColor="accent1"/>
-        </w:rPr>
-        <w:t xml:space="preserve">. That happens because with the value set to zero the preemption of the threads is disabled, meaning that </w:t>
-      </w:r>
-      <w:r>
-        <w:rPr>
-          <w:color w:val="4472C4" w:themeColor="accent1"/>
-        </w:rPr>
-        <w:t>the cooperative round robin is activated, but it only works with threads of the same priority.</w:t>
-      </w:r>
-      <w:r>
-        <w:rPr>
-          <w:color w:val="4472C4" w:themeColor="accent1"/>
-        </w:rPr>
-        <w:t xml:space="preserve"> In that </w:t>
-      </w:r>
-      <w:r>
-        <w:rPr>
-          <w:color w:val="4472C4" w:themeColor="accent1"/>
-        </w:rPr>
-        <w:t>way only the threads with the highest priorities will be executed.</w:t>
-      </w:r>
-    </w:p>
-    <w:p>
-      <w:pPr>
-        <w:spacing w:line="276" w:lineRule="auto"/>
-      </w:pPr>
-    </w:p>
-    <w:p>
-      <w:pPr>
-        <w:spacing w:line="276" w:lineRule="auto"/>
-      </w:pPr>
-      <w:r>
-        <w:t>6. Assign HIGHPRIO to the first Thread and NORMALPRIO to the second one and comment the behaviour.</w:t>
-      </w:r>
-      <w:r>
-        <w:t xml:space="preserve"> </w:t>
-      </w:r>
-    </w:p>
-    <w:p>
-      <w:pPr>
-        <w:spacing w:line="276" w:lineRule="auto"/>
-        <w:rPr>
-          <w:color w:val="4472C4" w:themeColor="accent1"/>
-        </w:rPr>
-      </w:pPr>
-      <w:r>
-        <w:rPr>
-          <w:color w:val="4472C4" w:themeColor="accent1"/>
-        </w:rPr>
-        <w:t xml:space="preserve">Yes, it returns to its previous behavior (before </w:t>
-      </w:r>
-      <w:r>
-        <w:rPr>
-          <w:color w:val="4472C4" w:themeColor="accent1"/>
-        </w:rPr>
-        <w:t xml:space="preserve">setting </w:t>
-      </w:r>
-      <w:r>
-        <w:rPr>
-          <w:color w:val="4472C4" w:themeColor="accent1"/>
-        </w:rPr>
-        <w:t>the CH_TIME_QUANTUM</w:t>
-      </w:r>
-      <w:r>
-        <w:rPr>
-          <w:color w:val="4472C4" w:themeColor="accent1"/>
-        </w:rPr>
-        <w:t xml:space="preserve"> to zero</w:t>
-      </w:r>
-      <w:r>
-        <w:rPr>
-          <w:color w:val="4472C4" w:themeColor="accent1"/>
-        </w:rPr>
-        <w:t>).</w:t>
+          <w:color w:val="4472C4" w:themeColor="accent1"/>
+        </w:rPr>
+      </w:pPr>
+      <w:r>
+        <w:rPr>
+          <w:color w:val="4472C4" w:themeColor="accent1"/>
+        </w:rPr>
+        <w:t>Yes, it returns to its previous behavior (before setting the CH_TIME_QUANTUM to zero).</w:t>
       </w:r>
     </w:p>
     <w:p>
@@ -363,36 +431,90 @@
         <w:rPr>
           <w:color w:val="4472C4" w:themeColor="accent1"/>
         </w:rPr>
-        <w:t>Yes,</w:t>
-      </w:r>
-    </w:p>
-    <w:p>
-      <w:pPr>
-        <w:spacing w:line="276" w:lineRule="auto"/>
-      </w:pPr>
-    </w:p>
-    <w:p>
-      <w:pPr>
-        <w:spacing w:line="276" w:lineRule="auto"/>
-      </w:pPr>
-      <w:r>
-        <w:t xml:space="preserve">2. Modify the Blinking example based on Timers in order to use two differents timers, one for the led ON and the other for the led OFF </w:t>
-      </w:r>
-    </w:p>
-    <w:p>
-      <w:pPr>
-        <w:spacing w:line="276" w:lineRule="auto"/>
-      </w:pPr>
-      <w:r>
-        <w:t>Create a Thread that evaluates wether the led ON virtual timer is active or not, and then switch on/off a led in port GPIO_18 (Use the chVTIsArmedI function)</w:t>
-      </w:r>
-    </w:p>
-    <w:p>
-      <w:pPr>
-        <w:spacing w:line="276" w:lineRule="auto"/>
-      </w:pPr>
-      <w:r>
-        <w:t>- Previous to run the RTOS, what’s the expected behaviour?</w:t>
+        <w:t xml:space="preserve">The example with threads generates a concurrency, </w:t>
+      </w:r>
+      <w:proofErr w:type="gramStart"/>
+      <w:r>
+        <w:rPr>
+          <w:color w:val="4472C4" w:themeColor="accent1"/>
+        </w:rPr>
+        <w:t>that’s</w:t>
+      </w:r>
+      <w:proofErr w:type="gramEnd"/>
+      <w:r>
+        <w:rPr>
+          <w:color w:val="4472C4" w:themeColor="accent1"/>
+        </w:rPr>
+        <w:t xml:space="preserve"> why we have used some priorities and tested the blinking behavior. With the timers we set a counter to do some task, so we theoretically know when the program will be executed and in which order.</w:t>
+      </w:r>
+    </w:p>
+    <w:p>
+      <w:pPr>
+        <w:spacing w:line="276" w:lineRule="auto"/>
+      </w:pPr>
+    </w:p>
+    <w:p>
+      <w:pPr>
+        <w:spacing w:line="276" w:lineRule="auto"/>
+      </w:pPr>
+      <w:r>
+        <w:t xml:space="preserve">2. Modify the Blinking example based on Timers in order to use two </w:t>
+      </w:r>
+      <w:proofErr w:type="spellStart"/>
+      <w:r>
+        <w:t>differents</w:t>
+      </w:r>
+      <w:proofErr w:type="spellEnd"/>
+      <w:r>
+        <w:t xml:space="preserve"> timers, one for the led ON and the other for the led OFF </w:t>
+      </w:r>
+    </w:p>
+    <w:p>
+      <w:pPr>
+        <w:spacing w:line="276" w:lineRule="auto"/>
+      </w:pPr>
+      <w:r>
+        <w:t xml:space="preserve">Create a Thread that evaluates </w:t>
+      </w:r>
+      <w:proofErr w:type="spellStart"/>
+      <w:r>
+        <w:t>wether</w:t>
+      </w:r>
+      <w:proofErr w:type="spellEnd"/>
+      <w:r>
+        <w:t xml:space="preserve"> the led ON virtual timer is active or not, and then switch on/off a led in port GPIO_18 (Use the </w:t>
+      </w:r>
+      <w:proofErr w:type="spellStart"/>
+      <w:r>
+        <w:t>chVTIsArmedI</w:t>
+      </w:r>
+      <w:proofErr w:type="spellEnd"/>
+      <w:r>
+        <w:t xml:space="preserve"> function)</w:t>
+      </w:r>
+    </w:p>
+    <w:p>
+      <w:pPr>
+        <w:spacing w:line="276" w:lineRule="auto"/>
+      </w:pPr>
+      <w:r>
+        <w:t xml:space="preserve">- Previous to run the RTOS, </w:t>
+      </w:r>
+      <w:proofErr w:type="gramStart"/>
+      <w:r>
+        <w:t>what’s</w:t>
+      </w:r>
+      <w:proofErr w:type="gramEnd"/>
+      <w:r>
+        <w:t xml:space="preserve"> the expected </w:t>
+      </w:r>
+      <w:proofErr w:type="spellStart"/>
+      <w:r>
+        <w:t>behaviour</w:t>
+      </w:r>
+      <w:proofErr w:type="spellEnd"/>
+      <w:r>
+        <w:t>?</w:t>
       </w:r>
       <w:r>
         <w:t xml:space="preserve"> </w:t>
@@ -402,27 +524,84 @@
       <w:pPr>
         <w:spacing w:line="276" w:lineRule="auto"/>
         <w:rPr>
-          <w:color w:val="4472C4" w:themeColor="accent1"/>
-        </w:rPr>
-      </w:pPr>
-      <w:r>
-        <w:rPr>
-          <w:color w:val="4472C4" w:themeColor="accent1"/>
-        </w:rPr>
-        <w:t>Yes,</w:t>
-      </w:r>
-    </w:p>
-    <w:p>
-      <w:pPr>
-        <w:spacing w:line="276" w:lineRule="auto"/>
-      </w:pPr>
-    </w:p>
-    <w:p>
-      <w:pPr>
-        <w:spacing w:line="276" w:lineRule="auto"/>
-      </w:pPr>
-      <w:r>
-        <w:t>- What’s the real behaviour? and why?</w:t>
+          <w:rFonts w:cstheme="minorHAnsi"/>
+          <w:color w:val="2F5496" w:themeColor="accent1" w:themeShade="BF"/>
+          <w:sz w:val="20"/>
+        </w:rPr>
+      </w:pPr>
+      <w:r>
+        <w:rPr>
+          <w:rFonts w:cstheme="minorHAnsi"/>
+          <w:color w:val="2F5496" w:themeColor="accent1" w:themeShade="BF"/>
+          <w:szCs w:val="28"/>
+        </w:rPr>
+        <w:t xml:space="preserve">We expect that the LED on port 25 </w:t>
+      </w:r>
+      <w:proofErr w:type="gramStart"/>
+      <w:r>
+        <w:rPr>
+          <w:rFonts w:cstheme="minorHAnsi"/>
+          <w:color w:val="2F5496" w:themeColor="accent1" w:themeShade="BF"/>
+          <w:szCs w:val="28"/>
+        </w:rPr>
+        <w:t>goes</w:t>
+      </w:r>
+      <w:proofErr w:type="gramEnd"/>
+      <w:r>
+        <w:rPr>
+          <w:rFonts w:cstheme="minorHAnsi"/>
+          <w:color w:val="2F5496" w:themeColor="accent1" w:themeShade="BF"/>
+          <w:szCs w:val="28"/>
+        </w:rPr>
+        <w:t xml:space="preserve"> off for two seconds, after </w:t>
+      </w:r>
+      <w:r>
+        <w:rPr>
+          <w:rFonts w:cstheme="minorHAnsi"/>
+          <w:color w:val="2F5496" w:themeColor="accent1" w:themeShade="BF"/>
+          <w:szCs w:val="28"/>
+        </w:rPr>
+        <w:t xml:space="preserve">this time, the LED goes on. </w:t>
+      </w:r>
+      <w:r>
+        <w:rPr>
+          <w:rFonts w:cstheme="minorHAnsi"/>
+          <w:color w:val="2F5496" w:themeColor="accent1" w:themeShade="BF"/>
+          <w:szCs w:val="28"/>
+        </w:rPr>
+        <w:t>Then the LED on port 25 goes on and off in 500ms interval, while the LED on port 18 goes on/off every 800ms based on the on/off from the first LED.</w:t>
+      </w:r>
+    </w:p>
+    <w:p>
+      <w:pPr>
+        <w:spacing w:line="276" w:lineRule="auto"/>
+      </w:pPr>
+      <w:r>
+        <w:t xml:space="preserve">- </w:t>
+      </w:r>
+      <w:proofErr w:type="gramStart"/>
+      <w:r>
+        <w:t>What’s</w:t>
+      </w:r>
+      <w:proofErr w:type="gramEnd"/>
+      <w:r>
+        <w:t xml:space="preserve"> the real </w:t>
+      </w:r>
+      <w:proofErr w:type="spellStart"/>
+      <w:r>
+        <w:t>behaviour</w:t>
+      </w:r>
+      <w:proofErr w:type="spellEnd"/>
+      <w:r>
+        <w:t xml:space="preserve">? </w:t>
+      </w:r>
+      <w:proofErr w:type="gramStart"/>
+      <w:r>
+        <w:t>and</w:t>
+      </w:r>
+      <w:proofErr w:type="gramEnd"/>
+      <w:r>
+        <w:t xml:space="preserve"> why?</w:t>
       </w:r>
       <w:r>
         <w:t xml:space="preserve"> </w:t>
@@ -439,7 +618,33 @@
         <w:rPr>
           <w:color w:val="4472C4" w:themeColor="accent1"/>
         </w:rPr>
-        <w:t>Yes,</w:t>
+        <w:t>The blinking occurs as expected</w:t>
+      </w:r>
+      <w:r>
+        <w:rPr>
+          <w:color w:val="4472C4" w:themeColor="accent1"/>
+        </w:rPr>
+        <w:t>,</w:t>
+      </w:r>
+      <w:r>
+        <w:rPr>
+          <w:color w:val="4472C4" w:themeColor="accent1"/>
+        </w:rPr>
+        <w:t xml:space="preserve"> and this occurs because when the thread initializes, it sets the first timer to set the LED 25 on, with 2 seconds to wait. After, each function called by the timer makes the operation (set the LED 25 on or off) and sets another timer of 500 milliseconds to call the inverse operation. The thread operates verifying if the first LED is on or off and setting the LED 18 according to the </w:t>
+      </w:r>
+      <w:proofErr w:type="gramStart"/>
+      <w:r>
+        <w:rPr>
+          <w:color w:val="4472C4" w:themeColor="accent1"/>
+        </w:rPr>
+        <w:t>result,</w:t>
+      </w:r>
+      <w:proofErr w:type="gramEnd"/>
+      <w:r>
+        <w:rPr>
+          <w:color w:val="4472C4" w:themeColor="accent1"/>
+        </w:rPr>
+        <w:t xml:space="preserve"> then sleeps by every 800 milliseconds.</w:t>
       </w:r>
     </w:p>
     <w:p>
@@ -467,8 +672,24 @@
         <w:rPr>
           <w:color w:val="4472C4" w:themeColor="accent1"/>
         </w:rPr>
-        <w:t>Yes,</w:t>
-      </w:r>
+        <w:t xml:space="preserve">The behavior is the same since </w:t>
+      </w:r>
+      <w:proofErr w:type="gramStart"/>
+      <w:r>
+        <w:rPr>
+          <w:color w:val="4472C4" w:themeColor="accent1"/>
+        </w:rPr>
+        <w:t>it’s</w:t>
+      </w:r>
+      <w:proofErr w:type="gramEnd"/>
+      <w:r>
+        <w:rPr>
+          <w:color w:val="4472C4" w:themeColor="accent1"/>
+        </w:rPr>
+        <w:t xml:space="preserve"> the only thread. Without concurrency, the low priority will always enter accordingly.</w:t>
+      </w:r>
+      <w:bookmarkStart w:id="1" w:name="_GoBack"/>
+      <w:bookmarkEnd w:id="1"/>
     </w:p>
     <w:p>
       <w:pPr>
@@ -526,6 +747,7 @@
       <w:pPr>
         <w:spacing w:line="276" w:lineRule="auto"/>
       </w:pPr>
+      <w:proofErr w:type="gramStart"/>
       <w:r>
         <w:t xml:space="preserve">1. Evaluate the previous code </w:t>
       </w:r>
@@ -535,6 +757,7 @@
       <w:r>
         <w:t>?</w:t>
       </w:r>
+      <w:proofErr w:type="gramEnd"/>
       <w:r>
         <w:t xml:space="preserve"> </w:t>
       </w:r>
@@ -550,7 +773,21 @@
         <w:rPr>
           <w:color w:val="4472C4" w:themeColor="accent1"/>
         </w:rPr>
-        <w:t>The code works properly. The LED on the port 25 blinks normally and when the second thread is being executed, it blinks faster while the other LED is turned on.</w:t>
+        <w:t xml:space="preserve">The code works properly. The LED on the port 25 blinks normally and when the second thread </w:t>
+      </w:r>
+      <w:proofErr w:type="gramStart"/>
+      <w:r>
+        <w:rPr>
+          <w:color w:val="4472C4" w:themeColor="accent1"/>
+        </w:rPr>
+        <w:t>is being executed</w:t>
+      </w:r>
+      <w:proofErr w:type="gramEnd"/>
+      <w:r>
+        <w:rPr>
+          <w:color w:val="4472C4" w:themeColor="accent1"/>
+        </w:rPr>
+        <w:t>, it blinks faster while the other LED is turned on.</w:t>
       </w:r>
     </w:p>
     <w:p>
@@ -580,10 +817,22 @@
         <w:rPr>
           <w:color w:val="4472C4" w:themeColor="accent1"/>
         </w:rPr>
-        <w:t>Nothing happens, it works as it did previously</w:t>
-      </w:r>
-      <w:bookmarkStart w:id="1" w:name="_GoBack"/>
-      <w:bookmarkEnd w:id="1"/>
+        <w:t xml:space="preserve">Nothing </w:t>
+      </w:r>
+      <w:proofErr w:type="gramStart"/>
+      <w:r>
+        <w:rPr>
+          <w:color w:val="4472C4" w:themeColor="accent1"/>
+        </w:rPr>
+        <w:t>happens,</w:t>
+      </w:r>
+      <w:proofErr w:type="gramEnd"/>
+      <w:r>
+        <w:rPr>
+          <w:color w:val="4472C4" w:themeColor="accent1"/>
+        </w:rPr>
+        <w:t xml:space="preserve"> it works as it did previously</w:t>
+      </w:r>
     </w:p>
     <w:p>
       <w:pPr>
@@ -597,8 +846,13 @@
       <w:r>
         <w:t xml:space="preserve">1.2 </w:t>
       </w:r>
-      <w:r>
-        <w:t>and modifying the CH_CFG_USE_SEMAPHORES_PRIORITY to TRUE</w:t>
+      <w:proofErr w:type="gramStart"/>
+      <w:r>
+        <w:t>and</w:t>
+      </w:r>
+      <w:proofErr w:type="gramEnd"/>
+      <w:r>
+        <w:t xml:space="preserve"> modifying the CH_CFG_USE_SEMAPHORES_PRIORITY to TRUE</w:t>
       </w:r>
       <w:r>
         <w:t xml:space="preserve"> </w:t>
@@ -657,8 +911,21 @@
       <w:r>
         <w:t xml:space="preserve">2.1 </w:t>
       </w:r>
-      <w:r>
-        <w:t>and having both threads NORMALPRIORITY. Is the behaviour different?</w:t>
+      <w:proofErr w:type="gramStart"/>
+      <w:r>
+        <w:t>and</w:t>
+      </w:r>
+      <w:proofErr w:type="gramEnd"/>
+      <w:r>
+        <w:t xml:space="preserve"> having both threads NORMALPRIORITY. Is the </w:t>
+      </w:r>
+      <w:proofErr w:type="spellStart"/>
+      <w:r>
+        <w:t>behaviour</w:t>
+      </w:r>
+      <w:proofErr w:type="spellEnd"/>
+      <w:r>
+        <w:t xml:space="preserve"> different?</w:t>
       </w:r>
       <w:r>
         <w:t xml:space="preserve"> </w:t>
@@ -687,8 +954,13 @@
       <w:pPr>
         <w:spacing w:line="276" w:lineRule="auto"/>
       </w:pPr>
-      <w:r>
-        <w:t xml:space="preserve">2.2 </w:t>
+      <w:proofErr w:type="gramStart"/>
+      <w:r>
+        <w:t>2.2</w:t>
+      </w:r>
+      <w:proofErr w:type="gramEnd"/>
+      <w:r>
+        <w:t xml:space="preserve"> </w:t>
       </w:r>
       <w:r>
         <w:t>change the priority of one of the threads to HIGHPRIORIY and observe the differences.</w:t>
@@ -719,7 +991,7 @@
 </file>
 
 <file path=word/styles.xml><?xml version="1.0" encoding="utf-8"?>
-<w:styles xmlns:mc="http://schemas.openxmlformats.org/markup-compatibility/2006" xmlns:r="http://schemas.openxmlformats.org/officeDocument/2006/relationships" xmlns:w="http://schemas.openxmlformats.org/wordprocessingml/2006/main" xmlns:w14="http://schemas.microsoft.com/office/word/2010/wordml" xmlns:w15="http://schemas.microsoft.com/office/word/2012/wordml" xmlns:w16cid="http://schemas.microsoft.com/office/word/2016/wordml/cid" xmlns:w16se="http://schemas.microsoft.com/office/word/2015/wordml/symex" mc:Ignorable="w14 w15 w16se w16cid">
+<w:styles xmlns:mc="http://schemas.openxmlformats.org/markup-compatibility/2006" xmlns:r="http://schemas.openxmlformats.org/officeDocument/2006/relationships" xmlns:w="http://schemas.openxmlformats.org/wordprocessingml/2006/main" xmlns:w14="http://schemas.microsoft.com/office/word/2010/wordml" xmlns:w15="http://schemas.microsoft.com/office/word/2012/wordml" xmlns:w16se="http://schemas.microsoft.com/office/word/2015/wordml/symex" mc:Ignorable="w14 w15 w16se">
   <w:docDefaults>
     <w:rPrDefault>
       <w:rPr>
@@ -735,7 +1007,7 @@
       </w:pPr>
     </w:pPrDefault>
   </w:docDefaults>
-  <w:latentStyles w:defLockedState="0" w:defUIPriority="99" w:defSemiHidden="0" w:defUnhideWhenUsed="0" w:defQFormat="0" w:count="376">
+  <w:latentStyles w:defLockedState="0" w:defUIPriority="99" w:defSemiHidden="0" w:defUnhideWhenUsed="0" w:defQFormat="0" w:count="371">
     <w:lsdException w:name="Normal" w:uiPriority="0" w:qFormat="1"/>
     <w:lsdException w:name="heading 1" w:uiPriority="9" w:qFormat="1"/>
     <w:lsdException w:name="heading 2" w:semiHidden="1" w:uiPriority="9" w:unhideWhenUsed="1" w:qFormat="1"/>
@@ -841,6 +1113,7 @@
     <w:lsdException w:name="HTML Sample" w:semiHidden="1" w:unhideWhenUsed="1"/>
     <w:lsdException w:name="HTML Typewriter" w:semiHidden="1" w:unhideWhenUsed="1"/>
     <w:lsdException w:name="HTML Variable" w:semiHidden="1" w:unhideWhenUsed="1"/>
+    <w:lsdException w:name="Normal Table" w:semiHidden="1" w:unhideWhenUsed="1"/>
     <w:lsdException w:name="annotation subject" w:semiHidden="1" w:unhideWhenUsed="1"/>
     <w:lsdException w:name="No List" w:semiHidden="1" w:unhideWhenUsed="1"/>
     <w:lsdException w:name="Outline List 1" w:semiHidden="1" w:unhideWhenUsed="1"/>
@@ -887,8 +1160,10 @@
     <w:lsdException w:name="Table Subtle 2" w:semiHidden="1" w:unhideWhenUsed="1"/>
     <w:lsdException w:name="Table Web 1" w:semiHidden="1" w:unhideWhenUsed="1"/>
     <w:lsdException w:name="Table Web 2" w:semiHidden="1" w:unhideWhenUsed="1"/>
+    <w:lsdException w:name="Table Web 3" w:semiHidden="1" w:unhideWhenUsed="1"/>
     <w:lsdException w:name="Balloon Text" w:semiHidden="1" w:unhideWhenUsed="1"/>
     <w:lsdException w:name="Table Grid" w:uiPriority="39"/>
+    <w:lsdException w:name="Table Theme" w:semiHidden="1" w:unhideWhenUsed="1"/>
     <w:lsdException w:name="Placeholder Text" w:semiHidden="1"/>
     <w:lsdException w:name="No Spacing" w:uiPriority="1" w:qFormat="1"/>
     <w:lsdException w:name="Light Shading" w:uiPriority="60"/>
@@ -1104,23 +1379,18 @@
     <w:lsdException w:name="List Table 5 Dark Accent 6" w:uiPriority="50"/>
     <w:lsdException w:name="List Table 6 Colorful Accent 6" w:uiPriority="51"/>
     <w:lsdException w:name="List Table 7 Colorful Accent 6" w:uiPriority="52"/>
-    <w:lsdException w:name="Mention" w:semiHidden="1" w:unhideWhenUsed="1"/>
-    <w:lsdException w:name="Smart Hyperlink" w:semiHidden="1" w:unhideWhenUsed="1"/>
-    <w:lsdException w:name="Hashtag" w:semiHidden="1" w:unhideWhenUsed="1"/>
-    <w:lsdException w:name="Unresolved Mention" w:semiHidden="1" w:unhideWhenUsed="1"/>
-    <w:lsdException w:name="Smart Link" w:semiHidden="1" w:unhideWhenUsed="1"/>
   </w:latentStyles>
   <w:style w:type="paragraph" w:default="1" w:styleId="Normal">
     <w:name w:val="Normal"/>
     <w:qFormat/>
   </w:style>
-  <w:style w:type="character" w:default="1" w:styleId="DefaultParagraphFont">
+  <w:style w:type="character" w:default="1" w:styleId="Fontepargpadro">
     <w:name w:val="Default Paragraph Font"/>
     <w:uiPriority w:val="1"/>
     <w:semiHidden/>
     <w:unhideWhenUsed/>
   </w:style>
-  <w:style w:type="table" w:default="1" w:styleId="TableNormal">
+  <w:style w:type="table" w:default="1" w:styleId="Tabelanormal">
     <w:name w:val="Normal Table"/>
     <w:uiPriority w:val="99"/>
     <w:semiHidden/>
@@ -1135,13 +1405,13 @@
       </w:tblCellMar>
     </w:tblPr>
   </w:style>
-  <w:style w:type="numbering" w:default="1" w:styleId="NoList">
+  <w:style w:type="numbering" w:default="1" w:styleId="Semlista">
     <w:name w:val="No List"/>
     <w:uiPriority w:val="99"/>
     <w:semiHidden/>
     <w:unhideWhenUsed/>
   </w:style>
-  <w:style w:type="paragraph" w:styleId="ListParagraph">
+  <w:style w:type="paragraph" w:styleId="PargrafodaLista">
     <w:name w:val="List Paragraph"/>
     <w:basedOn w:val="Normal"/>
     <w:uiPriority w:val="34"/>

</xml_diff>

<commit_message>
Only missing you answer 3 - 1.2
</commit_message>
<xml_diff>
--- a/ChibiOS-Activities/Questions and Answers ChibiOS.docx
+++ b/ChibiOS-Activities/Questions and Answers ChibiOS.docx
@@ -29,15 +29,7 @@
         <w:spacing w:line="276" w:lineRule="auto"/>
       </w:pPr>
       <w:r>
-        <w:t xml:space="preserve">2. Modify the Priority of the new Thread to HIGHPRIO. When running again, has changed the </w:t>
-      </w:r>
-      <w:proofErr w:type="spellStart"/>
-      <w:r>
-        <w:t>behaviour</w:t>
-      </w:r>
-      <w:proofErr w:type="spellEnd"/>
-      <w:r>
-        <w:t xml:space="preserve"> in any way? Why?</w:t>
+        <w:t>2. Modify the Priority of the new Thread to HIGHPRIO. When running again, has changed the behaviour in any way? Why?</w:t>
       </w:r>
     </w:p>
     <w:p>
@@ -67,13 +59,7 @@
         </w:rPr>
       </w:pPr>
       <w:r>
-        <w:t xml:space="preserve">3. Exchange the code in the new Thread with the code present in the box maintaining HIGHPRIO. Observe the </w:t>
-      </w:r>
-      <w:r>
-        <w:t>behavior</w:t>
-      </w:r>
-      <w:r>
-        <w:t xml:space="preserve"> differences and explain the reason for them</w:t>
+        <w:t>3. Exchange the code in the new Thread with the code present in the box maintaining HIGHPRIO. Observe the behavior differences and explain the reason for them</w:t>
       </w:r>
       <w:r>
         <w:t>.</w:t>
@@ -97,38 +83,14 @@
         <w:rPr>
           <w:color w:val="4472C4" w:themeColor="accent1"/>
         </w:rPr>
-        <w:t>ON</w:t>
-      </w:r>
-      <w:r>
-        <w:rPr>
-          <w:color w:val="4472C4" w:themeColor="accent1"/>
-        </w:rPr>
-        <w:t xml:space="preserve"> and </w:t>
-      </w:r>
-      <w:r>
-        <w:rPr>
-          <w:color w:val="4472C4" w:themeColor="accent1"/>
-        </w:rPr>
-        <w:t>OFF</w:t>
-      </w:r>
-      <w:r>
-        <w:rPr>
-          <w:color w:val="4472C4" w:themeColor="accent1"/>
-        </w:rPr>
-        <w:t>.</w:t>
-      </w:r>
-      <w:proofErr w:type="gramEnd"/>
-      <w:r>
-        <w:rPr>
-          <w:color w:val="4472C4" w:themeColor="accent1"/>
-        </w:rPr>
-        <w:t xml:space="preserve"> That happens because</w:t>
-      </w:r>
-      <w:r>
-        <w:rPr>
-          <w:color w:val="4472C4" w:themeColor="accent1"/>
-        </w:rPr>
-        <w:t xml:space="preserve"> </w:t>
+        <w:t>ON and OFF.</w:t>
+      </w:r>
+      <w:proofErr w:type="gramEnd"/>
+      <w:r>
+        <w:rPr>
+          <w:color w:val="4472C4" w:themeColor="accent1"/>
+        </w:rPr>
+        <w:t xml:space="preserve"> That happens because </w:t>
       </w:r>
       <w:r>
         <w:rPr>
@@ -164,10 +126,7 @@
         <w:spacing w:line="276" w:lineRule="auto"/>
       </w:pPr>
       <w:r>
-        <w:t>4. Is there any difference if the Thread returns to NORMALPRIO?</w:t>
-      </w:r>
-      <w:r>
-        <w:t xml:space="preserve"> </w:t>
+        <w:t xml:space="preserve">4. Is there any difference if the Thread returns to NORMALPRIO? </w:t>
       </w:r>
     </w:p>
     <w:p>
@@ -205,15 +164,7 @@
       </w:r>
       <w:bookmarkEnd w:id="0"/>
       <w:r>
-        <w:t xml:space="preserve">present in the </w:t>
-      </w:r>
-      <w:proofErr w:type="spellStart"/>
-      <w:r>
-        <w:t>chconf.h</w:t>
-      </w:r>
-      <w:proofErr w:type="spellEnd"/>
-      <w:r>
-        <w:t xml:space="preserve"> file to </w:t>
+        <w:t xml:space="preserve">present in the chconf.h file to </w:t>
       </w:r>
       <w:proofErr w:type="gramStart"/>
       <w:r>
@@ -229,10 +180,7 @@
       </w:r>
       <w:proofErr w:type="gramEnd"/>
       <w:r>
-        <w:t xml:space="preserve"> the reason?</w:t>
-      </w:r>
-      <w:r>
-        <w:t xml:space="preserve"> </w:t>
+        <w:t xml:space="preserve"> the reason? </w:t>
       </w:r>
     </w:p>
     <w:p>
@@ -246,39 +194,21 @@
         <w:rPr>
           <w:color w:val="4472C4" w:themeColor="accent1"/>
         </w:rPr>
-        <w:t>Only</w:t>
-      </w:r>
-      <w:r>
-        <w:rPr>
-          <w:color w:val="4472C4" w:themeColor="accent1"/>
-        </w:rPr>
-        <w:t xml:space="preserve"> one of the LEDs turns </w:t>
-      </w:r>
-      <w:proofErr w:type="gramStart"/>
-      <w:r>
-        <w:rPr>
-          <w:color w:val="4472C4" w:themeColor="accent1"/>
-        </w:rPr>
-        <w:t>ON and OFF</w:t>
-      </w:r>
-      <w:r>
-        <w:rPr>
-          <w:color w:val="4472C4" w:themeColor="accent1"/>
-        </w:rPr>
-        <w:t>.</w:t>
-      </w:r>
-      <w:proofErr w:type="gramEnd"/>
-      <w:r>
-        <w:rPr>
-          <w:color w:val="4472C4" w:themeColor="accent1"/>
-        </w:rPr>
-        <w:t xml:space="preserve"> That happens because with the value set to zero the preemption of the threads is disabled, meaning that </w:t>
-      </w:r>
-      <w:r>
-        <w:rPr>
-          <w:color w:val="4472C4" w:themeColor="accent1"/>
-        </w:rPr>
-        <w:t xml:space="preserve">the cooperative round robin </w:t>
+        <w:t xml:space="preserve">Only one of the LEDs turns </w:t>
+      </w:r>
+      <w:proofErr w:type="gramStart"/>
+      <w:r>
+        <w:rPr>
+          <w:color w:val="4472C4" w:themeColor="accent1"/>
+        </w:rPr>
+        <w:t>ON and OFF.</w:t>
+      </w:r>
+      <w:proofErr w:type="gramEnd"/>
+      <w:r>
+        <w:rPr>
+          <w:color w:val="4472C4" w:themeColor="accent1"/>
+        </w:rPr>
+        <w:t xml:space="preserve"> That happens because with the value set to zero the preemption of the threads is disabled, meaning that the cooperative round robin </w:t>
       </w:r>
       <w:proofErr w:type="gramStart"/>
       <w:r>
@@ -325,18 +255,7 @@
         <w:spacing w:line="276" w:lineRule="auto"/>
       </w:pPr>
       <w:r>
-        <w:t xml:space="preserve">6. Assign HIGHPRIO to the first Thread and NORMALPRIO to the second one and comment the </w:t>
-      </w:r>
-      <w:proofErr w:type="spellStart"/>
-      <w:r>
-        <w:t>behaviour</w:t>
-      </w:r>
-      <w:proofErr w:type="spellEnd"/>
-      <w:r>
-        <w:t>.</w:t>
-      </w:r>
-      <w:r>
-        <w:t xml:space="preserve"> </w:t>
+        <w:t xml:space="preserve">6. Assign HIGHPRIO to the first Thread and NORMALPRIO to the second one and comment the behaviour. </w:t>
       </w:r>
     </w:p>
     <w:p>
@@ -458,39 +377,15 @@
         <w:spacing w:line="276" w:lineRule="auto"/>
       </w:pPr>
       <w:r>
-        <w:t xml:space="preserve">2. Modify the Blinking example based on Timers in order to use two </w:t>
-      </w:r>
-      <w:proofErr w:type="spellStart"/>
-      <w:r>
-        <w:t>differents</w:t>
-      </w:r>
-      <w:proofErr w:type="spellEnd"/>
-      <w:r>
-        <w:t xml:space="preserve"> timers, one for the led ON and the other for the led OFF </w:t>
-      </w:r>
-    </w:p>
-    <w:p>
-      <w:pPr>
-        <w:spacing w:line="276" w:lineRule="auto"/>
-      </w:pPr>
-      <w:r>
-        <w:t xml:space="preserve">Create a Thread that evaluates </w:t>
-      </w:r>
-      <w:proofErr w:type="spellStart"/>
-      <w:r>
-        <w:t>wether</w:t>
-      </w:r>
-      <w:proofErr w:type="spellEnd"/>
-      <w:r>
-        <w:t xml:space="preserve"> the led ON virtual timer is active or not, and then switch on/off a led in port GPIO_18 (Use the </w:t>
-      </w:r>
-      <w:proofErr w:type="spellStart"/>
-      <w:r>
-        <w:t>chVTIsArmedI</w:t>
-      </w:r>
-      <w:proofErr w:type="spellEnd"/>
-      <w:r>
-        <w:t xml:space="preserve"> function)</w:t>
+        <w:t xml:space="preserve">2. Modify the Blinking example based on Timers in order to use two differents timers, one for the led ON and the other for the led OFF </w:t>
+      </w:r>
+    </w:p>
+    <w:p>
+      <w:pPr>
+        <w:spacing w:line="276" w:lineRule="auto"/>
+      </w:pPr>
+      <w:r>
+        <w:t>Create a Thread that evaluates wether the led ON virtual timer is active or not, and then switch on/off a led in port GPIO_18 (Use the chVTIsArmedI function)</w:t>
       </w:r>
     </w:p>
     <w:p>
@@ -506,15 +401,7 @@
       </w:r>
       <w:proofErr w:type="gramEnd"/>
       <w:r>
-        <w:t xml:space="preserve"> the expected </w:t>
-      </w:r>
-      <w:proofErr w:type="spellStart"/>
-      <w:r>
-        <w:t>behaviour</w:t>
-      </w:r>
-      <w:proofErr w:type="spellEnd"/>
-      <w:r>
-        <w:t>?</w:t>
+        <w:t xml:space="preserve"> the expected behaviour?</w:t>
       </w:r>
       <w:r>
         <w:t xml:space="preserve"> </w:t>
@@ -553,23 +440,7 @@
           <w:color w:val="2F5496" w:themeColor="accent1" w:themeShade="BF"/>
           <w:szCs w:val="28"/>
         </w:rPr>
-        <w:t xml:space="preserve"> off for two seconds, after </w:t>
-      </w:r>
-      <w:r>
-        <w:rPr>
-          <w:rFonts w:cstheme="minorHAnsi"/>
-          <w:color w:val="2F5496" w:themeColor="accent1" w:themeShade="BF"/>
-          <w:szCs w:val="28"/>
-        </w:rPr>
-        <w:t xml:space="preserve">this time, the LED goes on. </w:t>
-      </w:r>
-      <w:r>
-        <w:rPr>
-          <w:rFonts w:cstheme="minorHAnsi"/>
-          <w:color w:val="2F5496" w:themeColor="accent1" w:themeShade="BF"/>
-          <w:szCs w:val="28"/>
-        </w:rPr>
-        <w:t>Then the LED on port 25 goes on and off in 500ms interval, while the LED on port 18 goes on/off every 800ms based on the on/off from the first LED.</w:t>
+        <w:t xml:space="preserve"> off for two seconds, after this time, the LED goes on. Then the LED on port 25 goes on and off in 500ms interval, while the LED on port 18 goes on/off every 800ms based on the on/off from the first LED.</w:t>
       </w:r>
     </w:p>
     <w:p>
@@ -585,15 +456,7 @@
       </w:r>
       <w:proofErr w:type="gramEnd"/>
       <w:r>
-        <w:t xml:space="preserve"> the real </w:t>
-      </w:r>
-      <w:proofErr w:type="spellStart"/>
-      <w:r>
-        <w:t>behaviour</w:t>
-      </w:r>
-      <w:proofErr w:type="spellEnd"/>
-      <w:r>
-        <w:t xml:space="preserve">? </w:t>
+        <w:t xml:space="preserve"> the real behaviour? </w:t>
       </w:r>
       <w:proofErr w:type="gramStart"/>
       <w:r>
@@ -688,8 +551,6 @@
         </w:rPr>
         <w:t xml:space="preserve"> the only thread. Without concurrency, the low priority will always enter accordingly.</w:t>
       </w:r>
-      <w:bookmarkStart w:id="1" w:name="_GoBack"/>
-      <w:bookmarkEnd w:id="1"/>
     </w:p>
     <w:p>
       <w:pPr>
@@ -749,13 +610,7 @@
       </w:pPr>
       <w:proofErr w:type="gramStart"/>
       <w:r>
-        <w:t xml:space="preserve">1. Evaluate the previous code </w:t>
-      </w:r>
-      <w:r>
-        <w:t>behavior</w:t>
-      </w:r>
-      <w:r>
-        <w:t>?</w:t>
+        <w:t>1. Evaluate the previous code behavior?</w:t>
       </w:r>
       <w:proofErr w:type="gramEnd"/>
       <w:r>
@@ -800,10 +655,7 @@
         <w:spacing w:line="276" w:lineRule="auto"/>
       </w:pPr>
       <w:r>
-        <w:t xml:space="preserve">1.1 </w:t>
-      </w:r>
-      <w:r>
-        <w:t>What happens if the priority of one of the threads is modify to HIGHPRIORITY?</w:t>
+        <w:t>1.1 What happens if the priority of one of the threads is modify to HIGHPRIORITY?</w:t>
       </w:r>
       <w:r>
         <w:t xml:space="preserve"> </w:t>
@@ -879,17 +731,29 @@
         <w:spacing w:line="276" w:lineRule="auto"/>
       </w:pPr>
       <w:r>
-        <w:t>2. Return the CH_CFG_USE_SEMAPHORES_PRIORITY to FALSE and modify the previous code to use a counting one with counter value N=2</w:t>
-      </w:r>
+        <w:t>2. Return the CH_CFG_USE_SEMAPHORES_PRIORITY to FALSE and modify the previous code to use a counting one with counter value N=</w:t>
+      </w:r>
+      <w:proofErr w:type="gramStart"/>
+      <w:r>
+        <w:t>2</w:t>
+      </w:r>
+      <w:proofErr w:type="gramEnd"/>
       <w:r>
         <w:t xml:space="preserve"> </w:t>
       </w:r>
-    </w:p>
-    <w:p>
-      <w:pPr>
-        <w:spacing w:line="276" w:lineRule="auto"/>
-        <w:rPr>
-          <w:color w:val="4472C4" w:themeColor="accent1"/>
+      <w:r>
+        <w:t>and having both threads NORMALPRIORITY. Is the behaviour different?</w:t>
+      </w:r>
+      <w:r>
+        <w:t xml:space="preserve"> </w:t>
+      </w:r>
+    </w:p>
+    <w:p>
+      <w:pPr>
+        <w:spacing w:line="276" w:lineRule="auto"/>
+        <w:rPr>
+          <w:color w:val="4472C4" w:themeColor="accent1"/>
+          <w:u w:val="double"/>
         </w:rPr>
       </w:pPr>
       <w:r>
@@ -898,34 +762,36 @@
         </w:rPr>
         <w:t>Yes</w:t>
       </w:r>
-    </w:p>
-    <w:p>
-      <w:pPr>
-        <w:spacing w:line="276" w:lineRule="auto"/>
-      </w:pPr>
-    </w:p>
-    <w:p>
-      <w:pPr>
-        <w:spacing w:line="276" w:lineRule="auto"/>
-      </w:pPr>
-      <w:r>
-        <w:t xml:space="preserve">2.1 </w:t>
-      </w:r>
-      <w:proofErr w:type="gramStart"/>
-      <w:r>
-        <w:t>and</w:t>
-      </w:r>
-      <w:proofErr w:type="gramEnd"/>
-      <w:r>
-        <w:t xml:space="preserve"> having both threads NORMALPRIORITY. Is the </w:t>
-      </w:r>
-      <w:proofErr w:type="spellStart"/>
-      <w:r>
-        <w:t>behaviour</w:t>
-      </w:r>
-      <w:proofErr w:type="spellEnd"/>
-      <w:r>
-        <w:t xml:space="preserve"> different?</w:t>
+      <w:r>
+        <w:rPr>
+          <w:color w:val="4472C4" w:themeColor="accent1"/>
+        </w:rPr>
+        <w:t>, the LED 2 (port 18) remain ON at all times, while LE</w:t>
+      </w:r>
+      <w:r>
+        <w:rPr>
+          <w:color w:val="4472C4" w:themeColor="accent1"/>
+          <w:u w:val="double"/>
+        </w:rPr>
+        <w:t xml:space="preserve">D 1 will alternate from blinking slowly and fast, </w:t>
+      </w:r>
+    </w:p>
+    <w:p>
+      <w:pPr>
+        <w:spacing w:line="276" w:lineRule="auto"/>
+      </w:pPr>
+    </w:p>
+    <w:p>
+      <w:pPr>
+        <w:spacing w:line="276" w:lineRule="auto"/>
+      </w:pPr>
+      <w:proofErr w:type="gramStart"/>
+      <w:r>
+        <w:t>2.2</w:t>
+      </w:r>
+      <w:proofErr w:type="gramEnd"/>
+      <w:r>
+        <w:t xml:space="preserve"> change the priority of one of the threads to HIGHPRIORIY and observe the differences.</w:t>
       </w:r>
       <w:r>
         <w:t xml:space="preserve"> </w:t>
@@ -934,51 +800,17 @@
     <w:p>
       <w:pPr>
         <w:spacing w:line="276" w:lineRule="auto"/>
-        <w:rPr>
-          <w:color w:val="4472C4" w:themeColor="accent1"/>
-        </w:rPr>
-      </w:pPr>
-      <w:r>
-        <w:rPr>
-          <w:color w:val="4472C4" w:themeColor="accent1"/>
-        </w:rPr>
-        <w:t>Yes</w:t>
-      </w:r>
-    </w:p>
-    <w:p>
-      <w:pPr>
-        <w:spacing w:line="276" w:lineRule="auto"/>
-      </w:pPr>
-    </w:p>
-    <w:p>
-      <w:pPr>
-        <w:spacing w:line="276" w:lineRule="auto"/>
-      </w:pPr>
-      <w:proofErr w:type="gramStart"/>
-      <w:r>
-        <w:t>2.2</w:t>
-      </w:r>
-      <w:proofErr w:type="gramEnd"/>
-      <w:r>
-        <w:t xml:space="preserve"> </w:t>
-      </w:r>
-      <w:r>
-        <w:t>change the priority of one of the threads to HIGHPRIORIY and observe the differences.</w:t>
-      </w:r>
-      <w:r>
-        <w:t xml:space="preserve"> </w:t>
-      </w:r>
-    </w:p>
-    <w:p>
-      <w:pPr>
-        <w:spacing w:line="276" w:lineRule="auto"/>
-      </w:pPr>
-      <w:r>
-        <w:rPr>
-          <w:color w:val="4472C4" w:themeColor="accent1"/>
-        </w:rPr>
-        <w:t>Yes</w:t>
-      </w:r>
+      </w:pPr>
+      <w:r>
+        <w:rPr>
+          <w:color w:val="4472C4" w:themeColor="accent1"/>
+        </w:rPr>
+        <w:t>There is no observable difference.</w:t>
+      </w:r>
+    </w:p>
+    <w:p>
+      <w:bookmarkStart w:id="1" w:name="_GoBack"/>
+      <w:bookmarkEnd w:id="1"/>
     </w:p>
     <w:sectPr>
       <w:pgSz w:w="12240" w:h="15840"/>
@@ -1383,14 +1215,15 @@
   <w:style w:type="paragraph" w:default="1" w:styleId="Normal">
     <w:name w:val="Normal"/>
     <w:qFormat/>
+    <w:rsid w:val="00456309"/>
   </w:style>
-  <w:style w:type="character" w:default="1" w:styleId="Fontepargpadro">
+  <w:style w:type="character" w:default="1" w:styleId="DefaultParagraphFont">
     <w:name w:val="Default Paragraph Font"/>
     <w:uiPriority w:val="1"/>
     <w:semiHidden/>
     <w:unhideWhenUsed/>
   </w:style>
-  <w:style w:type="table" w:default="1" w:styleId="Tabelanormal">
+  <w:style w:type="table" w:default="1" w:styleId="TableNormal">
     <w:name w:val="Normal Table"/>
     <w:uiPriority w:val="99"/>
     <w:semiHidden/>
@@ -1405,13 +1238,13 @@
       </w:tblCellMar>
     </w:tblPr>
   </w:style>
-  <w:style w:type="numbering" w:default="1" w:styleId="Semlista">
+  <w:style w:type="numbering" w:default="1" w:styleId="NoList">
     <w:name w:val="No List"/>
     <w:uiPriority w:val="99"/>
     <w:semiHidden/>
     <w:unhideWhenUsed/>
   </w:style>
-  <w:style w:type="paragraph" w:styleId="PargrafodaLista">
+  <w:style w:type="paragraph" w:styleId="ListParagraph">
     <w:name w:val="List Paragraph"/>
     <w:basedOn w:val="Normal"/>
     <w:uiPriority w:val="34"/>

</xml_diff>